<commit_message>
check readme for frontend
</commit_message>
<xml_diff>
--- a/base.docx
+++ b/base.docx
@@ -4,6 +4,7 @@
   <w:body>
     <w:p>
       <w:pPr>
+        <w:ind w:firstLine="720"/>
         <w:rPr>
           <w:b/>
           <w:bCs/>
@@ -20,10 +21,8 @@
           <w:szCs w:val="96"/>
           <w:lang w:val="en-US"/>
         </w:rPr>
-        <w:t>Hi My</w:t>
+        <w:t>Hi My Name Is Vedant</w:t>
       </w:r>
-      <w:bookmarkStart w:id="0" w:name="_GoBack"/>
-      <w:bookmarkEnd w:id="0"/>
       <w:r>
         <w:rPr>
           <w:b/>
@@ -32,8 +31,28 @@
           <w:szCs w:val="96"/>
           <w:lang w:val="en-US"/>
         </w:rPr>
-        <w:t xml:space="preserve"> Name Is Vedant</w:t>
+        <w:t>.</w:t>
       </w:r>
+    </w:p>
+    <w:p>
+      <w:pPr>
+        <w:ind w:firstLine="720"/>
+        <w:rPr>
+          <w:sz w:val="36"/>
+          <w:szCs w:val="36"/>
+          <w:lang w:val="en-US"/>
+        </w:rPr>
+      </w:pPr>
+      <w:r>
+        <w:rPr>
+          <w:sz w:val="36"/>
+          <w:szCs w:val="36"/>
+          <w:lang w:val="en-US"/>
+        </w:rPr>
+        <w:t>This is written in new paragraph</w:t>
+      </w:r>
+      <w:bookmarkStart w:id="0" w:name="_GoBack"/>
+      <w:bookmarkEnd w:id="0"/>
     </w:p>
     <w:sectPr>
       <w:pgSz w:w="11906" w:h="16838"/>

</xml_diff>